<commit_message>
fixing a md whitespace issue
</commit_message>
<xml_diff>
--- a/resume-1page.docx
+++ b/resume-1page.docx
@@ -2,7 +2,7 @@
 <file path=word/document.xml><?xml version="1.0" encoding="utf-8"?>
 <w:document xmlns:w="http://schemas.openxmlformats.org/wordprocessingml/2006/main" xmlns:m="http://schemas.openxmlformats.org/officeDocument/2006/math" xmlns:r="http://schemas.openxmlformats.org/officeDocument/2006/relationships" xmlns:o="urn:schemas-microsoft-com:office:office" xmlns:v="urn:schemas-microsoft-com:vml" xmlns:w10="urn:schemas-microsoft-com:office:word" xmlns:a="http://schemas.openxmlformats.org/drawingml/2006/main" xmlns:pic="http://schemas.openxmlformats.org/drawingml/2006/picture" xmlns:wp="http://schemas.openxmlformats.org/drawingml/2006/wordprocessingDrawing">
   <w:body>
-    <w:bookmarkStart w:id="17" w:name="trystan-hill"/>
+    <w:bookmarkStart w:id="18" w:name="trystan-hill"/>
     <w:p>
       <w:pPr>
         <w:pStyle w:val="Heading1"/>
@@ -239,7 +239,7 @@
       </w:r>
     </w:p>
     <w:bookmarkEnd w:id="15"/>
-    <w:bookmarkStart w:id="16" w:name="projects"/>
+    <w:bookmarkStart w:id="17" w:name="projects"/>
     <w:p>
       <w:pPr>
         <w:pStyle w:val="Heading2"/>
@@ -267,8 +267,19 @@
         <w:t xml:space="preserve"> </w:t>
       </w:r>
       <w:r>
-        <w:t xml:space="preserve">— Host and organize community meetups; presented “Resilience Engineering with Polly.”</w:t>
-      </w:r>
+        <w:t xml:space="preserve">— Host and organize community meetups; presented</w:t>
+      </w:r>
+      <w:r>
+        <w:t xml:space="preserve"> </w:t>
+      </w:r>
+      <w:hyperlink r:id="rId16">
+        <w:r>
+          <w:rPr>
+            <w:rStyle w:val="Hyperlink"/>
+          </w:rPr>
+          <w:t xml:space="preserve">Resilience Engineering with Polly</w:t>
+        </w:r>
+      </w:hyperlink>
       <w:r>
         <w:br/>
       </w:r>
@@ -320,8 +331,8 @@
         <w:t xml:space="preserve">— Built IoT prototype (Electric Imp, Intel Edison) and contributed to pitch.</w:t>
       </w:r>
     </w:p>
-    <w:bookmarkEnd w:id="16"/>
     <w:bookmarkEnd w:id="17"/>
+    <w:bookmarkEnd w:id="18"/>
     <w:sectPr>
       <w:footnotePr>
         <w:numRestart w:val="eachSect"/>

</xml_diff>